<commit_message>
Fixed everything and added login
jsjsjs
</commit_message>
<xml_diff>
--- a/Documentation/Documentación casos de uso veterinaria (1).docx
+++ b/Documentation/Documentación casos de uso veterinaria (1).docx
@@ -750,13 +750,14 @@
               <w:rPr>
                 <w:rFonts w:ascii="Arial" w:hAnsi="Arial" w:cs="Arial"/>
               </w:rPr>
-              <w:t xml:space="preserve"> de </w:t>
-            </w:r>
-            <w:r>
-              <w:rPr>
-                <w:rFonts w:ascii="Arial" w:hAnsi="Arial" w:cs="Arial"/>
-              </w:rPr>
-              <w:t>Nombres, Apellidos, Fecha de nacimiento, número de identificación, número de teléfono, usuario y contraseña.</w:t>
+              <w:t xml:space="preserve"> de Nombres, Apellidos, Fecha de nacimiento, número de identificación, número de teléfono, usuario y </w:t>
+            </w:r>
+            <w:proofErr w:type="gramStart"/>
+            <w:r>
+              <w:rPr>
+                <w:rFonts w:ascii="Arial" w:hAnsi="Arial" w:cs="Arial"/>
+              </w:rPr>
+              <w:t>contraseña.</w:t>
             </w:r>
             <w:r>
               <w:rPr>
@@ -764,6 +765,7 @@
               </w:rPr>
               <w:t>.</w:t>
             </w:r>
+            <w:proofErr w:type="gramEnd"/>
             <w:r>
               <w:rPr>
                 <w:rFonts w:ascii="Arial" w:hAnsi="Arial" w:cs="Arial"/>
@@ -1857,7 +1859,21 @@
               <w:rPr>
                 <w:rFonts w:ascii="Arial" w:hAnsi="Arial" w:cs="Arial"/>
               </w:rPr>
-              <w:t xml:space="preserve"> para determinar si la cita se realizó junto con el nombre del paciente, su identificador y un link a su historia clínica.</w:t>
+              <w:t xml:space="preserve"> para determinar si la cita se realizó junto con el nombre del paciente, su identificador y un </w:t>
+            </w:r>
+            <w:proofErr w:type="gramStart"/>
+            <w:r>
+              <w:rPr>
+                <w:rFonts w:ascii="Arial" w:hAnsi="Arial" w:cs="Arial"/>
+              </w:rPr>
+              <w:t>link</w:t>
+            </w:r>
+            <w:proofErr w:type="gramEnd"/>
+            <w:r>
+              <w:rPr>
+                <w:rFonts w:ascii="Arial" w:hAnsi="Arial" w:cs="Arial"/>
+              </w:rPr>
+              <w:t xml:space="preserve"> a su historia clínica.</w:t>
             </w:r>
           </w:p>
           <w:p>
@@ -2331,13 +2347,7 @@
               <w:rPr>
                 <w:rFonts w:ascii="Arial" w:hAnsi="Arial" w:cs="Arial"/>
               </w:rPr>
-              <w:t>El veterinario crea una historia clínica con una fecha, los datos del paciente que se saben por el id del mismo, una anamnesis que incluye una descripción del problema, antecedentes del paciente, junto con los medicamentos que toma. Se incluye una descripción de</w:t>
-            </w:r>
-            <w:r>
-              <w:rPr>
-                <w:rFonts w:ascii="Arial" w:hAnsi="Arial" w:cs="Arial"/>
-              </w:rPr>
-              <w:t>l diagnóstico.</w:t>
+              <w:t>El veterinario crea una historia clínica con una fecha, los datos del paciente que se saben por el id del mismo, una anamnesis que incluye una descripción del problema, antecedentes del paciente, junto con los medicamentos que toma. Se incluye una descripción del diagnóstico.</w:t>
             </w:r>
           </w:p>
         </w:tc>
@@ -2627,9 +2637,9 @@
                 <w:noProof/>
               </w:rPr>
               <w:drawing>
-                <wp:inline distT="0" distB="0" distL="0" distR="0" wp14:anchorId="2E89B5ED" wp14:editId="7FEF9757">
-                  <wp:extent cx="3928533" cy="2131959"/>
-                  <wp:effectExtent l="0" t="0" r="0" b="1905"/>
+                <wp:inline distT="0" distB="0" distL="0" distR="0" wp14:anchorId="2E89B5ED" wp14:editId="4E9BC3AB">
+                  <wp:extent cx="4545863" cy="2466975"/>
+                  <wp:effectExtent l="0" t="0" r="7620" b="0"/>
                   <wp:docPr id="18" name="Imagen 18"/>
                   <wp:cNvGraphicFramePr>
                     <a:graphicFrameLocks xmlns:a="http://schemas.openxmlformats.org/drawingml/2006/main" noChangeAspect="1"/>
@@ -2659,7 +2669,7 @@
                         <pic:spPr bwMode="auto">
                           <a:xfrm>
                             <a:off x="0" y="0"/>
-                            <a:ext cx="3948619" cy="2142859"/>
+                            <a:ext cx="4582665" cy="2486947"/>
                           </a:xfrm>
                           <a:prstGeom prst="rect">
                             <a:avLst/>
@@ -2973,6 +2983,7 @@
                 <w:sz w:val="28"/>
                 <w:szCs w:val="28"/>
               </w:rPr>
+              <w:lastRenderedPageBreak/>
               <w:t>Escenarios Alternos</w:t>
             </w:r>
           </w:p>

</xml_diff>